<commit_message>
Version: 	0.3.1 --- Pre-Design Draft
Change:	— Pre-processing (Post-Editorially, pre-In-Design)
Miscellaneous changes, mainly mmd formatting, image sizing etc. Plus
various export formats
</commit_message>
<xml_diff>
--- a/content/MPD-M4/MPD-M4.docx
+++ b/content/MPD-M4/MPD-M4.docx
@@ -204,105 +204,87 @@
       </w:r>
     </w:p>
     <w:p>
-      <w:pPr>
-        <w:spacing w:after="480"/>
-      </w:pPr>
-      <w:r>
-        <w:rPr>
-          <w:rFonts w:ascii="Helvetica Neue" w:hAnsi="Helvetica Neue" w:cs="Helvetica Neue"/>
-          <w:sz w:val="36"/>
-          <w:sz-cs w:val="36"/>
-          <w:b/>
-          <w:color w:val="0E0E0E"/>
+      <w:pPr/>
+      <w:r>
+        <w:rPr>
+          <w:rFonts w:ascii="Helvetica Neue" w:hAnsi="Helvetica Neue" w:cs="Helvetica Neue"/>
+          <w:sz w:val="32"/>
+          <w:sz-cs w:val="32"/>
+          <w:b/>
         </w:rPr>
         <w:t xml:space="preserve">Commission</w:t>
       </w:r>
-      <w:r>
-        <w:rPr>
-          <w:rFonts w:ascii="Helvetica Neue" w:hAnsi="Helvetica Neue" w:cs="Helvetica Neue"/>
-          <w:sz w:val="36"/>
-          <w:sz-cs w:val="36"/>
-          <w:color w:val="0E0E0E"/>
-        </w:rPr>
-        <w:t xml:space="preserve"> :</w:t>
-        <w:br/>
-        <w:t xml:space="preserve">- </w:t>
-      </w:r>
-      <w:r>
-        <w:rPr>
-          <w:rFonts w:ascii="Helvetica Neue" w:hAnsi="Helvetica Neue" w:cs="Helvetica Neue"/>
-          <w:sz w:val="36"/>
-          <w:sz-cs w:val="36"/>
-          <w:i/>
-          <w:color w:val="0E0E0E"/>
+    </w:p>
+    <w:p>
+      <w:pPr/>
+      <w:r>
+        <w:rPr>
+          <w:rFonts w:ascii="Helvetica Neue" w:hAnsi="Helvetica Neue" w:cs="Helvetica Neue"/>
+          <w:sz w:val="32"/>
+          <w:sz-cs w:val="32"/>
+          <w:i/>
         </w:rPr>
         <w:t xml:space="preserve">To charge with responsibility</w:t>
       </w:r>
       <w:r>
         <w:rPr>
           <w:rFonts w:ascii="Helvetica Neue" w:hAnsi="Helvetica Neue" w:cs="Helvetica Neue"/>
-          <w:sz w:val="36"/>
-          <w:sz-cs w:val="36"/>
-          <w:color w:val="0E0E0E"/>
+          <w:sz w:val="32"/>
+          <w:sz-cs w:val="32"/>
         </w:rPr>
         <w:t xml:space="preserve"> for a task or duty, as when a military officer is given a specific rank and responsibility (e.g. </w:t>
       </w:r>
       <w:r>
         <w:rPr>
           <w:rFonts w:ascii="Helvetica Neue" w:hAnsi="Helvetica Neue" w:cs="Helvetica Neue"/>
-          <w:sz w:val="36"/>
-          <w:sz-cs w:val="36"/>
-          <w:i/>
-          <w:color w:val="0E0E0E"/>
+          <w:sz w:val="32"/>
+          <w:sz-cs w:val="32"/>
+          <w:i/>
         </w:rPr>
         <w:t xml:space="preserve">he was commissioned after attending the training academy</w:t>
       </w:r>
       <w:r>
         <w:rPr>
           <w:rFonts w:ascii="Helvetica Neue" w:hAnsi="Helvetica Neue" w:cs="Helvetica Neue"/>
-          <w:sz w:val="36"/>
-          <w:sz-cs w:val="36"/>
-          <w:color w:val="0E0E0E"/>
-        </w:rPr>
-        <w:t xml:space="preserve">);</w:t>
-        <w:br/>
-        <w:t xml:space="preserve">- </w:t>
-      </w:r>
-      <w:r>
-        <w:rPr>
-          <w:rFonts w:ascii="Helvetica Neue" w:hAnsi="Helvetica Neue" w:cs="Helvetica Neue"/>
-          <w:sz w:val="36"/>
-          <w:sz-cs w:val="36"/>
-          <w:i/>
-          <w:color w:val="0E0E0E"/>
+          <w:sz w:val="32"/>
+          <w:sz-cs w:val="32"/>
+        </w:rPr>
+        <w:t xml:space="preserve">)</w:t>
+      </w:r>
+    </w:p>
+    <w:p>
+      <w:pPr/>
+      <w:r>
+        <w:rPr>
+          <w:rFonts w:ascii="Helvetica Neue" w:hAnsi="Helvetica Neue" w:cs="Helvetica Neue"/>
+          <w:sz w:val="32"/>
+          <w:sz-cs w:val="32"/>
+          <w:i/>
         </w:rPr>
         <w:t xml:space="preserve">To grant authority</w:t>
       </w:r>
       <w:r>
         <w:rPr>
           <w:rFonts w:ascii="Helvetica Neue" w:hAnsi="Helvetica Neue" w:cs="Helvetica Neue"/>
-          <w:sz w:val="36"/>
-          <w:sz-cs w:val="36"/>
-          <w:color w:val="0E0E0E"/>
+          <w:sz w:val="32"/>
+          <w:sz-cs w:val="32"/>
         </w:rPr>
         <w:t xml:space="preserve"> to undertake a task or function, as when an architect is authorised to build something, (e.g. </w:t>
       </w:r>
       <w:r>
         <w:rPr>
           <w:rFonts w:ascii="Helvetica Neue" w:hAnsi="Helvetica Neue" w:cs="Helvetica Neue"/>
-          <w:sz w:val="36"/>
-          <w:sz-cs w:val="36"/>
-          <w:i/>
-          <w:color w:val="0E0E0E"/>
+          <w:sz w:val="32"/>
+          <w:sz-cs w:val="32"/>
+          <w:i/>
         </w:rPr>
         <w:t xml:space="preserve">the architect was commissioned to manage the project</w:t>
       </w:r>
       <w:r>
         <w:rPr>
           <w:rFonts w:ascii="Helvetica Neue" w:hAnsi="Helvetica Neue" w:cs="Helvetica Neue"/>
-          <w:sz w:val="36"/>
-          <w:sz-cs w:val="36"/>
-          <w:color w:val="0E0E0E"/>
+          <w:sz w:val="32"/>
+          <w:sz-cs w:val="32"/>
         </w:rPr>
         <w:t xml:space="preserve">).</w:t>
       </w:r>
@@ -426,7 +408,7 @@
           <w:sz-cs w:val="36"/>
           <w:color w:val="0E0E0E"/>
         </w:rPr>
-        <w:t xml:space="preserve">Memorise these two passages, in time for your next meeting.</w:t>
+        <w:t xml:space="preserve">Memorise the following passages, in time for your next meeting.</w:t>
       </w:r>
     </w:p>
     <w:p>
@@ -3576,7 +3558,7 @@
           <w:sz-cs w:val="36"/>
           <w:color w:val="0E0E0E"/>
         </w:rPr>
-        <w:t xml:space="preserve">Memorise these two passages, in time for your next meeting:</w:t>
+        <w:t xml:space="preserve">Memorise the following passages, in time for your next meeting:</w:t>
       </w:r>
     </w:p>
     <w:p>
@@ -8384,7 +8366,7 @@
           <w:sz-cs w:val="36"/>
           <w:color w:val="0E0E0E"/>
         </w:rPr>
-        <w:t xml:space="preserve">Memorise these two passages, in time for your next meeting:</w:t>
+        <w:t xml:space="preserve">Memorise the following passages, in time for your next meeting:</w:t>
       </w:r>
     </w:p>
     <w:p>
@@ -9185,7 +9167,7 @@
         <w:tab/>
         <w:t xml:space="preserve">•</w:t>
         <w:tab/>
-        <w:t xml:space="preserve">Celebrating the Messiah’s sacrifice reminds us of the devoted, sacrificial service to which we are called and commissioned, as members of the new-covenant community. </w:t>
+        <w:t xml:space="preserve">Celebrating the Messiah’s sacrifice reminds us of the devoted, sacrificial service to which we are called and commissioned, as members of the messianic community. </w:t>
       </w:r>
       <w:r>
         <w:rPr>
@@ -12095,7 +12077,7 @@
           <w:sz-cs w:val="36"/>
           <w:color w:val="0E0E0E"/>
         </w:rPr>
-        <w:t xml:space="preserve"> My observation is that the prophetic role is easily misunderstood, reacted to, dismissed and under-appreciated, perhaps partly because of its somewhat hidden way of functioning.</w:t>
+        <w:t xml:space="preserve"> My observation is that the prophetic role is easily misunderstood, reacted to, dismissed and under-appreciated, perhaps partly because of its somewhat hidden way of functioning. Yet, when embraced, it has a profound capacity to spearhead deep, spiritual renewal.</w:t>
       </w:r>
     </w:p>
     <w:p>
@@ -13172,61 +13154,22 @@
           <w:sz-cs w:val="36"/>
           <w:color w:val="0E0E0E"/>
         </w:rPr>
-        <w:t xml:space="preserve">An effective missional, discipleship movement becomes established as divinely-ordained messianic structures learn to function faithfully and interact dynamically with one another, in accordance with God’s strategic design and purpose.</w:t>
-      </w:r>
-    </w:p>
-    <w:p>
-      <w:pPr>
-        <w:spacing w:after="480"/>
-      </w:pPr>
-      <w:r>
-        <w:rPr>
-          <w:rFonts w:ascii="Helvetica Neue" w:hAnsi="Helvetica Neue" w:cs="Helvetica Neue"/>
-          <w:sz w:val="36"/>
-          <w:sz-cs w:val="36"/>
-          <w:color w:val="0E0E0E"/>
-        </w:rPr>
-        <w:t xml:space="preserve">As Paul wrote to the Ephesians:</w:t>
-      </w:r>
-    </w:p>
-    <w:p>
-      <w:pPr/>
-      <w:r>
-        <w:rPr>
-          <w:rFonts w:ascii="Helvetica Neue" w:hAnsi="Helvetica Neue" w:cs="Helvetica Neue"/>
-          <w:sz w:val="32"/>
-          <w:sz-cs w:val="32"/>
-          <w:b/>
-        </w:rPr>
-        <w:t xml:space="preserve">Ephesians 2:19b–22</w:t>
-      </w:r>
-    </w:p>
-    <w:p>
-      <w:pPr/>
-      <w:r>
-        <w:rPr>
-          <w:rFonts w:ascii="Helvetica Neue" w:hAnsi="Helvetica Neue" w:cs="Helvetica Neue"/>
-          <w:sz w:val="32"/>
-          <w:sz-cs w:val="32"/>
-        </w:rPr>
-        <w:t xml:space="preserve">You are…members of the household of God, built upon the foundation of the apostles and prophets, with Christ himself as the cornerstone. In him the whole </w:t>
-      </w:r>
-      <w:r>
-        <w:rPr>
-          <w:rFonts w:ascii="Helvetica Neue" w:hAnsi="Helvetica Neue" w:cs="Helvetica Neue"/>
-          <w:sz w:val="32"/>
-          <w:sz-cs w:val="32"/>
-          <w:i/>
-        </w:rPr>
-        <w:t xml:space="preserve">structure</w:t>
-      </w:r>
-      <w:r>
-        <w:rPr>
-          <w:rFonts w:ascii="Helvetica Neue" w:hAnsi="Helvetica Neue" w:cs="Helvetica Neue"/>
-          <w:sz w:val="32"/>
-          <w:sz-cs w:val="32"/>
-        </w:rPr>
-        <w:t xml:space="preserve"> is joined together and grows into a holy temple in the Lord, in whom you also are being built spiritually into a dwelling place for God.</w:t>
+        <w:t xml:space="preserve">An effective missional, discipleship movement becomes established as divinely-ordained messianic structures learn to function faithfully and interact dynamically with one another, in accordance with God’s strategic design and purpose—as Paul wrote to the Ephesians:</w:t>
+      </w:r>
+    </w:p>
+    <w:p>
+      <w:pPr>
+        <w:spacing w:after="462"/>
+      </w:pPr>
+      <w:r>
+        <w:rPr>
+          <w:rFonts w:ascii="Helvetica Neue" w:hAnsi="Helvetica Neue" w:cs="Helvetica Neue"/>
+          <w:sz w:val="36"/>
+          <w:sz-cs w:val="36"/>
+          <w:i/>
+          <w:color w:val="0E0E0E"/>
+        </w:rPr>
+        <w:t xml:space="preserve">You are…members of the household of God, built upon the foundation of the apostles and prophets, with Christ himself as the cornerstone. In him the whole structure is joined together and grows into a holy temple in the Lord, in whom you also are being built spiritually into a dwelling place for God—Ephesians 2:19b–22</w:t>
       </w:r>
     </w:p>
     <w:p>
@@ -15211,7 +15154,7 @@
           <w:sz-cs w:val="36"/>
           <w:color w:val="0E0E0E"/>
         </w:rPr>
-        <w:t xml:space="preserve">Memorise these two passages, in time for your next meeting:</w:t>
+        <w:t xml:space="preserve">Memorise the following passages, in time for your next meeting:</w:t>
       </w:r>
     </w:p>
     <w:p>

</xml_diff>